<commit_message>
Added reports and plot png's
</commit_message>
<xml_diff>
--- a/Hashing Analysis Report.docx
+++ b/Hashing Analysis Report.docx
@@ -2,23 +2,586 @@
 <file path=word/document.xml><?xml version="1.0" encoding="utf-8"?>
 <w:document xmlns:wpc="http://schemas.microsoft.com/office/word/2010/wordprocessingCanvas" xmlns:cx="http://schemas.microsoft.com/office/drawing/2014/chartex" xmlns:cx1="http://schemas.microsoft.com/office/drawing/2015/9/8/chartex" xmlns:cx2="http://schemas.microsoft.com/office/drawing/2015/10/21/chartex" xmlns:cx3="http://schemas.microsoft.com/office/drawing/2016/5/9/chartex" xmlns:cx4="http://schemas.microsoft.com/office/drawing/2016/5/10/chartex" xmlns:cx5="http://schemas.microsoft.com/office/drawing/2016/5/11/chartex" xmlns:cx6="http://schemas.microsoft.com/office/drawing/2016/5/12/chartex" xmlns:cx7="http://schemas.microsoft.com/office/drawing/2016/5/13/chartex" xmlns:cx8="http://schemas.microsoft.com/office/drawing/2016/5/14/chartex" xmlns:mc="http://schemas.openxmlformats.org/markup-compatibility/2006" xmlns:aink="http://schemas.microsoft.com/office/drawing/2016/ink" xmlns:am3d="http://schemas.microsoft.com/office/drawing/2017/model3d" xmlns:o="urn:schemas-microsoft-com:office:office" xmlns:r="http://schemas.openxmlformats.org/officeDocument/2006/relationships" xmlns:m="http://schemas.openxmlformats.org/officeDocument/2006/math" xmlns:v="urn:schemas-microsoft-com:vml" xmlns:wp14="http://schemas.microsoft.com/office/word/2010/wordprocessingDrawing" xmlns:wp="http://schemas.openxmlformats.org/drawingml/2006/wordprocessingDrawing" xmlns:w10="urn:schemas-microsoft-com:office:word" xmlns:w="http://schemas.openxmlformats.org/wordprocessingml/2006/main" xmlns:w14="http://schemas.microsoft.com/office/word/2010/wordml" xmlns:w15="http://schemas.microsoft.com/office/word/2012/wordml" xmlns:w16cid="http://schemas.microsoft.com/office/word/2016/wordml/cid" xmlns:w16se="http://schemas.microsoft.com/office/word/2015/wordml/symex" xmlns:wpg="http://schemas.microsoft.com/office/word/2010/wordprocessingGroup" xmlns:wpi="http://schemas.microsoft.com/office/word/2010/wordprocessingInk" xmlns:wne="http://schemas.microsoft.com/office/word/2006/wordml" xmlns:wps="http://schemas.microsoft.com/office/word/2010/wordprocessingShape" mc:Ignorable="w14 w15 w16se w16cid wp14">
   <w:body>
+    <w:sdt>
+      <w:sdtPr>
+        <w:id w:val="-269547154"/>
+        <w:docPartObj>
+          <w:docPartGallery w:val="Table of Contents"/>
+          <w:docPartUnique/>
+        </w:docPartObj>
+      </w:sdtPr>
+      <w:sdtEndPr>
+        <w:rPr>
+          <w:rFonts w:asciiTheme="minorHAnsi" w:eastAsiaTheme="minorHAnsi" w:hAnsiTheme="minorHAnsi" w:cstheme="minorBidi"/>
+          <w:b/>
+          <w:bCs/>
+          <w:noProof/>
+          <w:color w:val="auto"/>
+          <w:sz w:val="22"/>
+          <w:szCs w:val="22"/>
+        </w:rPr>
+      </w:sdtEndPr>
+      <w:sdtContent>
+        <w:p>
+          <w:pPr>
+            <w:pStyle w:val="TOCHeading"/>
+          </w:pPr>
+          <w:r>
+            <w:t>Contents</w:t>
+          </w:r>
+        </w:p>
+        <w:p>
+          <w:pPr>
+            <w:pStyle w:val="TOC1"/>
+            <w:tabs>
+              <w:tab w:val="right" w:leader="dot" w:pos="9350"/>
+            </w:tabs>
+            <w:rPr>
+              <w:rFonts w:eastAsiaTheme="minorEastAsia"/>
+              <w:noProof/>
+            </w:rPr>
+          </w:pPr>
+          <w:r>
+            <w:rPr>
+              <w:b/>
+              <w:bCs/>
+              <w:noProof/>
+            </w:rPr>
+            <w:fldChar w:fldCharType="begin"/>
+          </w:r>
+          <w:r>
+            <w:rPr>
+              <w:b/>
+              <w:bCs/>
+              <w:noProof/>
+            </w:rPr>
+            <w:instrText xml:space="preserve"> TOC \o "1-3" \h \z \u </w:instrText>
+          </w:r>
+          <w:r>
+            <w:rPr>
+              <w:b/>
+              <w:bCs/>
+              <w:noProof/>
+            </w:rPr>
+            <w:fldChar w:fldCharType="separate"/>
+          </w:r>
+          <w:hyperlink w:anchor="_Toc528174943" w:history="1">
+            <w:r>
+              <w:rPr>
+                <w:rStyle w:val="Hyperlink"/>
+                <w:noProof/>
+              </w:rPr>
+              <w:t>Hashing Analysis</w:t>
+            </w:r>
+            <w:r>
+              <w:rPr>
+                <w:noProof/>
+                <w:webHidden/>
+              </w:rPr>
+              <w:tab/>
+            </w:r>
+            <w:r>
+              <w:rPr>
+                <w:noProof/>
+                <w:webHidden/>
+              </w:rPr>
+              <w:fldChar w:fldCharType="begin"/>
+            </w:r>
+            <w:r>
+              <w:rPr>
+                <w:noProof/>
+                <w:webHidden/>
+              </w:rPr>
+              <w:instrText xml:space="preserve"> PAGEREF _Toc528174943 \h </w:instrText>
+            </w:r>
+            <w:r>
+              <w:rPr>
+                <w:noProof/>
+                <w:webHidden/>
+              </w:rPr>
+            </w:r>
+            <w:r>
+              <w:rPr>
+                <w:noProof/>
+                <w:webHidden/>
+              </w:rPr>
+              <w:fldChar w:fldCharType="separate"/>
+            </w:r>
+            <w:r>
+              <w:rPr>
+                <w:noProof/>
+                <w:webHidden/>
+              </w:rPr>
+              <w:t>1</w:t>
+            </w:r>
+            <w:r>
+              <w:rPr>
+                <w:noProof/>
+                <w:webHidden/>
+              </w:rPr>
+              <w:fldChar w:fldCharType="end"/>
+            </w:r>
+          </w:hyperlink>
+        </w:p>
+        <w:p>
+          <w:pPr>
+            <w:pStyle w:val="TOC2"/>
+            <w:tabs>
+              <w:tab w:val="right" w:leader="dot" w:pos="9350"/>
+            </w:tabs>
+            <w:rPr>
+              <w:rFonts w:eastAsiaTheme="minorEastAsia"/>
+              <w:noProof/>
+            </w:rPr>
+          </w:pPr>
+          <w:hyperlink w:anchor="_Toc528174944" w:history="1">
+            <w:r>
+              <w:rPr>
+                <w:rStyle w:val="Hyperlink"/>
+                <w:noProof/>
+              </w:rPr>
+              <w:t>Discussion of Plots</w:t>
+            </w:r>
+            <w:r>
+              <w:rPr>
+                <w:noProof/>
+                <w:webHidden/>
+              </w:rPr>
+              <w:tab/>
+            </w:r>
+            <w:r>
+              <w:rPr>
+                <w:noProof/>
+                <w:webHidden/>
+              </w:rPr>
+              <w:fldChar w:fldCharType="begin"/>
+            </w:r>
+            <w:r>
+              <w:rPr>
+                <w:noProof/>
+                <w:webHidden/>
+              </w:rPr>
+              <w:instrText xml:space="preserve"> PAGEREF _Toc528174944 \h </w:instrText>
+            </w:r>
+            <w:r>
+              <w:rPr>
+                <w:noProof/>
+                <w:webHidden/>
+              </w:rPr>
+            </w:r>
+            <w:r>
+              <w:rPr>
+                <w:noProof/>
+                <w:webHidden/>
+              </w:rPr>
+              <w:fldChar w:fldCharType="separate"/>
+            </w:r>
+            <w:r>
+              <w:rPr>
+                <w:noProof/>
+                <w:webHidden/>
+              </w:rPr>
+              <w:t>1</w:t>
+            </w:r>
+            <w:r>
+              <w:rPr>
+                <w:noProof/>
+                <w:webHidden/>
+              </w:rPr>
+              <w:fldChar w:fldCharType="end"/>
+            </w:r>
+          </w:hyperlink>
+        </w:p>
+        <w:p>
+          <w:pPr>
+            <w:pStyle w:val="TOC2"/>
+            <w:tabs>
+              <w:tab w:val="right" w:leader="dot" w:pos="9350"/>
+            </w:tabs>
+            <w:rPr>
+              <w:rFonts w:eastAsiaTheme="minorEastAsia"/>
+              <w:noProof/>
+            </w:rPr>
+          </w:pPr>
+          <w:hyperlink w:anchor="_Toc528174945" w:history="1">
+            <w:r>
+              <w:rPr>
+                <w:rStyle w:val="Hyperlink"/>
+                <w:noProof/>
+              </w:rPr>
+              <w:t>Effects of collision resolution scheme</w:t>
+            </w:r>
+            <w:r>
+              <w:rPr>
+                <w:noProof/>
+                <w:webHidden/>
+              </w:rPr>
+              <w:tab/>
+            </w:r>
+            <w:r>
+              <w:rPr>
+                <w:noProof/>
+                <w:webHidden/>
+              </w:rPr>
+              <w:fldChar w:fldCharType="begin"/>
+            </w:r>
+            <w:r>
+              <w:rPr>
+                <w:noProof/>
+                <w:webHidden/>
+              </w:rPr>
+              <w:instrText xml:space="preserve"> PAGEREF _Toc528174945 \h </w:instrText>
+            </w:r>
+            <w:r>
+              <w:rPr>
+                <w:noProof/>
+                <w:webHidden/>
+              </w:rPr>
+            </w:r>
+            <w:r>
+              <w:rPr>
+                <w:noProof/>
+                <w:webHidden/>
+              </w:rPr>
+              <w:fldChar w:fldCharType="separate"/>
+            </w:r>
+            <w:r>
+              <w:rPr>
+                <w:noProof/>
+                <w:webHidden/>
+              </w:rPr>
+              <w:t>1</w:t>
+            </w:r>
+            <w:r>
+              <w:rPr>
+                <w:noProof/>
+                <w:webHidden/>
+              </w:rPr>
+              <w:fldChar w:fldCharType="end"/>
+            </w:r>
+          </w:hyperlink>
+        </w:p>
+        <w:p>
+          <w:pPr>
+            <w:pStyle w:val="TOC2"/>
+            <w:tabs>
+              <w:tab w:val="right" w:leader="dot" w:pos="9350"/>
+            </w:tabs>
+            <w:rPr>
+              <w:rFonts w:eastAsiaTheme="minorEastAsia"/>
+              <w:noProof/>
+            </w:rPr>
+          </w:pPr>
+          <w:hyperlink w:anchor="_Toc528174946" w:history="1">
+            <w:r>
+              <w:rPr>
+                <w:rStyle w:val="Hyperlink"/>
+                <w:noProof/>
+              </w:rPr>
+              <w:t>Effect of different hash functions</w:t>
+            </w:r>
+            <w:r>
+              <w:rPr>
+                <w:noProof/>
+                <w:webHidden/>
+              </w:rPr>
+              <w:tab/>
+            </w:r>
+            <w:r>
+              <w:rPr>
+                <w:noProof/>
+                <w:webHidden/>
+              </w:rPr>
+              <w:fldChar w:fldCharType="begin"/>
+            </w:r>
+            <w:r>
+              <w:rPr>
+                <w:noProof/>
+                <w:webHidden/>
+              </w:rPr>
+              <w:instrText xml:space="preserve"> PAGEREF _Toc528174946 \h </w:instrText>
+            </w:r>
+            <w:r>
+              <w:rPr>
+                <w:noProof/>
+                <w:webHidden/>
+              </w:rPr>
+            </w:r>
+            <w:r>
+              <w:rPr>
+                <w:noProof/>
+                <w:webHidden/>
+              </w:rPr>
+              <w:fldChar w:fldCharType="separate"/>
+            </w:r>
+            <w:r>
+              <w:rPr>
+                <w:noProof/>
+                <w:webHidden/>
+              </w:rPr>
+              <w:t>1</w:t>
+            </w:r>
+            <w:r>
+              <w:rPr>
+                <w:noProof/>
+                <w:webHidden/>
+              </w:rPr>
+              <w:fldChar w:fldCharType="end"/>
+            </w:r>
+          </w:hyperlink>
+        </w:p>
+        <w:p>
+          <w:pPr>
+            <w:pStyle w:val="TOC1"/>
+            <w:tabs>
+              <w:tab w:val="right" w:leader="dot" w:pos="9350"/>
+            </w:tabs>
+            <w:rPr>
+              <w:rFonts w:eastAsiaTheme="minorEastAsia"/>
+              <w:noProof/>
+            </w:rPr>
+          </w:pPr>
+          <w:hyperlink w:anchor="_Toc528174947" w:history="1">
+            <w:r>
+              <w:rPr>
+                <w:rStyle w:val="Hyperlink"/>
+                <w:noProof/>
+              </w:rPr>
+              <w:t>Plots</w:t>
+            </w:r>
+            <w:r>
+              <w:rPr>
+                <w:noProof/>
+                <w:webHidden/>
+              </w:rPr>
+              <w:tab/>
+            </w:r>
+            <w:r>
+              <w:rPr>
+                <w:noProof/>
+                <w:webHidden/>
+              </w:rPr>
+              <w:fldChar w:fldCharType="begin"/>
+            </w:r>
+            <w:r>
+              <w:rPr>
+                <w:noProof/>
+                <w:webHidden/>
+              </w:rPr>
+              <w:instrText xml:space="preserve"> PAGEREF _Toc528174947 \h </w:instrText>
+            </w:r>
+            <w:r>
+              <w:rPr>
+                <w:noProof/>
+                <w:webHidden/>
+              </w:rPr>
+            </w:r>
+            <w:r>
+              <w:rPr>
+                <w:noProof/>
+                <w:webHidden/>
+              </w:rPr>
+              <w:fldChar w:fldCharType="separate"/>
+            </w:r>
+            <w:r>
+              <w:rPr>
+                <w:noProof/>
+                <w:webHidden/>
+              </w:rPr>
+              <w:t>3</w:t>
+            </w:r>
+            <w:r>
+              <w:rPr>
+                <w:noProof/>
+                <w:webHidden/>
+              </w:rPr>
+              <w:fldChar w:fldCharType="end"/>
+            </w:r>
+          </w:hyperlink>
+        </w:p>
+        <w:p>
+          <w:pPr>
+            <w:pStyle w:val="TOC2"/>
+            <w:tabs>
+              <w:tab w:val="right" w:leader="dot" w:pos="9350"/>
+            </w:tabs>
+            <w:rPr>
+              <w:rFonts w:eastAsiaTheme="minorEastAsia"/>
+              <w:noProof/>
+            </w:rPr>
+          </w:pPr>
+          <w:hyperlink w:anchor="_Toc528174948" w:history="1">
+            <w:r>
+              <w:rPr>
+                <w:rStyle w:val="Hyperlink"/>
+                <w:noProof/>
+              </w:rPr>
+              <w:t>Table Sizes: 10,25, and 50</w:t>
+            </w:r>
+            <w:r>
+              <w:rPr>
+                <w:noProof/>
+                <w:webHidden/>
+              </w:rPr>
+              <w:tab/>
+            </w:r>
+            <w:r>
+              <w:rPr>
+                <w:noProof/>
+                <w:webHidden/>
+              </w:rPr>
+              <w:fldChar w:fldCharType="begin"/>
+            </w:r>
+            <w:r>
+              <w:rPr>
+                <w:noProof/>
+                <w:webHidden/>
+              </w:rPr>
+              <w:instrText xml:space="preserve"> PAGEREF _Toc528174948 \h </w:instrText>
+            </w:r>
+            <w:r>
+              <w:rPr>
+                <w:noProof/>
+                <w:webHidden/>
+              </w:rPr>
+            </w:r>
+            <w:r>
+              <w:rPr>
+                <w:noProof/>
+                <w:webHidden/>
+              </w:rPr>
+              <w:fldChar w:fldCharType="separate"/>
+            </w:r>
+            <w:r>
+              <w:rPr>
+                <w:noProof/>
+                <w:webHidden/>
+              </w:rPr>
+              <w:t>3</w:t>
+            </w:r>
+            <w:r>
+              <w:rPr>
+                <w:noProof/>
+                <w:webHidden/>
+              </w:rPr>
+              <w:fldChar w:fldCharType="end"/>
+            </w:r>
+          </w:hyperlink>
+        </w:p>
+        <w:p>
+          <w:pPr>
+            <w:pStyle w:val="TOC2"/>
+            <w:tabs>
+              <w:tab w:val="right" w:leader="dot" w:pos="9350"/>
+            </w:tabs>
+            <w:rPr>
+              <w:rFonts w:eastAsiaTheme="minorEastAsia"/>
+              <w:noProof/>
+            </w:rPr>
+          </w:pPr>
+          <w:hyperlink w:anchor="_Toc528174949" w:history="1">
+            <w:r>
+              <w:rPr>
+                <w:rStyle w:val="Hyperlink"/>
+                <w:noProof/>
+              </w:rPr>
+              <w:t xml:space="preserve">Table Sizes: 10K, 25K, </w:t>
+            </w:r>
+            <w:r>
+              <w:rPr>
+                <w:rStyle w:val="Hyperlink"/>
+                <w:noProof/>
+              </w:rPr>
+              <w:t xml:space="preserve">and </w:t>
+            </w:r>
+            <w:r>
+              <w:rPr>
+                <w:rStyle w:val="Hyperlink"/>
+                <w:noProof/>
+              </w:rPr>
+              <w:t>50K</w:t>
+            </w:r>
+            <w:r>
+              <w:rPr>
+                <w:noProof/>
+                <w:webHidden/>
+              </w:rPr>
+              <w:tab/>
+            </w:r>
+            <w:r>
+              <w:rPr>
+                <w:noProof/>
+                <w:webHidden/>
+              </w:rPr>
+              <w:fldChar w:fldCharType="begin"/>
+            </w:r>
+            <w:r>
+              <w:rPr>
+                <w:noProof/>
+                <w:webHidden/>
+              </w:rPr>
+              <w:instrText xml:space="preserve"> PAGEREF _Toc528174949 \h </w:instrText>
+            </w:r>
+            <w:r>
+              <w:rPr>
+                <w:noProof/>
+                <w:webHidden/>
+              </w:rPr>
+            </w:r>
+            <w:r>
+              <w:rPr>
+                <w:noProof/>
+                <w:webHidden/>
+              </w:rPr>
+              <w:fldChar w:fldCharType="separate"/>
+            </w:r>
+            <w:r>
+              <w:rPr>
+                <w:noProof/>
+                <w:webHidden/>
+              </w:rPr>
+              <w:t>5</w:t>
+            </w:r>
+            <w:r>
+              <w:rPr>
+                <w:noProof/>
+                <w:webHidden/>
+              </w:rPr>
+              <w:fldChar w:fldCharType="end"/>
+            </w:r>
+          </w:hyperlink>
+        </w:p>
+        <w:p>
+          <w:r>
+            <w:rPr>
+              <w:b/>
+              <w:bCs/>
+              <w:noProof/>
+            </w:rPr>
+            <w:fldChar w:fldCharType="end"/>
+          </w:r>
+        </w:p>
+      </w:sdtContent>
+    </w:sdt>
     <w:p>
       <w:pPr>
         <w:pStyle w:val="Heading1"/>
       </w:pPr>
+      <w:bookmarkStart w:id="0" w:name="_Toc528174943"/>
       <w:r>
         <w:t>Hashing Analysis</w:t>
       </w:r>
-      <w:bookmarkStart w:id="0" w:name="_GoBack"/>
       <w:bookmarkEnd w:id="0"/>
     </w:p>
     <w:p>
       <w:pPr>
         <w:pStyle w:val="Heading2"/>
       </w:pPr>
+      <w:bookmarkStart w:id="1" w:name="_Toc528174944"/>
       <w:r>
         <w:t>Discussion of Plots</w:t>
       </w:r>
+      <w:bookmarkEnd w:id="1"/>
     </w:p>
     <w:p>
       <w:r>
@@ -67,7 +630,25 @@
         <w:t xml:space="preserve"> load factor and ranges from 0 to 1, following increments of 0.2.</w:t>
       </w:r>
       <w:r>
-        <w:t xml:space="preserve"> The y-axis represents numbers of collisions at any load factor. The range of y-values changes in some of the experiments, but it is generally around 0-50 for table sizes of 10, 50, and 100.</w:t>
+        <w:t xml:space="preserve"> The y-axis represents numbers of collisions at any load factor. The range of y-values changes in some of the experiments, but it is generally around 0-</w:t>
+      </w:r>
+      <w:r>
+        <w:t>3</w:t>
+      </w:r>
+      <w:r>
+        <w:t xml:space="preserve">0 for table sizes of 10, </w:t>
+      </w:r>
+      <w:r>
+        <w:t>25</w:t>
+      </w:r>
+      <w:r>
+        <w:t xml:space="preserve">, and </w:t>
+      </w:r>
+      <w:r>
+        <w:t>50</w:t>
+      </w:r>
+      <w:r>
+        <w:t>.</w:t>
       </w:r>
     </w:p>
     <w:p>
@@ -130,22 +711,50 @@
         <w:rPr>
           <w:rFonts w:eastAsiaTheme="minorEastAsia"/>
         </w:rPr>
-        <w:t xml:space="preserve">In trials with smaller sized tables the lines in the graph seem to be increasing linearly. </w:t>
+        <w:t>In trials with smaller sized tables</w:t>
       </w:r>
       <w:r>
         <w:rPr>
           <w:rFonts w:eastAsiaTheme="minorEastAsia"/>
         </w:rPr>
-        <w:t>However, when table sizes of 10000, 25000, and 50000 are used in the experiments, every trace clearly displays positive exponential growth with collisions reaching up to 30000.</w:t>
+        <w:t xml:space="preserve"> (Page 3),</w:t>
+      </w:r>
+      <w:r>
+        <w:rPr>
+          <w:rFonts w:eastAsiaTheme="minorEastAsia"/>
+        </w:rPr>
+        <w:t xml:space="preserve"> the lines in the graph seem to be increasing linearly. </w:t>
+      </w:r>
+      <w:r>
+        <w:rPr>
+          <w:rFonts w:eastAsiaTheme="minorEastAsia"/>
+        </w:rPr>
+        <w:t>However, when table sizes of 10000, 25000, and 50000 are used in the experiments</w:t>
+      </w:r>
+      <w:r>
+        <w:rPr>
+          <w:rFonts w:eastAsiaTheme="minorEastAsia"/>
+        </w:rPr>
+        <w:t xml:space="preserve"> (page 5)</w:t>
+      </w:r>
+      <w:bookmarkStart w:id="2" w:name="_GoBack"/>
+      <w:bookmarkEnd w:id="2"/>
+      <w:r>
+        <w:rPr>
+          <w:rFonts w:eastAsiaTheme="minorEastAsia"/>
+        </w:rPr>
+        <w:t>, every trace clearly displays positive exponential growth with collisions reaching up to 30000.</w:t>
       </w:r>
     </w:p>
     <w:p>
       <w:pPr>
         <w:pStyle w:val="Heading2"/>
       </w:pPr>
+      <w:bookmarkStart w:id="3" w:name="_Toc528174945"/>
       <w:r>
         <w:t>Effects of collision resolution scheme</w:t>
       </w:r>
+      <w:bookmarkEnd w:id="3"/>
     </w:p>
     <w:p>
       <w:r>
@@ -163,18 +772,627 @@
         <w:t>technically</w:t>
       </w:r>
       <w:r>
-        <w:t xml:space="preserve"> belong to the key value in its current iteration. Because of this, there would be the same number of open indices in the hash table after a collision handled by separate changing. In the open addressing trials, open indices are filling up no matter what, therefore after every single collision, the chance of another collision occurring increase slightly. </w:t>
+        <w:t xml:space="preserve"> belong to the key value in its current iteration. Because of this, there would be the same number of open indices in the hash table after a collision </w:t>
+      </w:r>
+      <w:r>
+        <w:lastRenderedPageBreak/>
+        <w:t xml:space="preserve">handled by separate changing. In the open addressing trials, open indices are filling up no matter what, therefore after every single collision, the chance of another collision occurring increase slightly. </w:t>
       </w:r>
     </w:p>
     <w:p>
       <w:pPr>
         <w:pStyle w:val="Heading2"/>
       </w:pPr>
-      <w:r>
-        <w:t xml:space="preserve">Effect of different hash functions </w:t>
+      <w:bookmarkStart w:id="4" w:name="_Toc528174946"/>
+      <w:r>
+        <w:t>Effect of different hash functions</w:t>
+      </w:r>
+      <w:bookmarkEnd w:id="4"/>
+      <w:r>
+        <w:t xml:space="preserve"> </w:t>
+      </w:r>
+    </w:p>
+    <w:p>
+      <w:r>
+        <w:t xml:space="preserve">Different hash function also played a role in collisions vs. load factor. In my trials, the Mid Square results for both collision schemes showed more collisions than the those utilizing the Key Mod Table Size function. </w:t>
+      </w:r>
+    </w:p>
+    <w:p>
+      <w:r>
+        <w:t xml:space="preserve">To get a closer look at this effect I lowered my iterations of the experiment to only one trial of table size 100,000. I was curious to see if the Mid Square function would perform better at higher results. I assumed this because with higher numbers, the mid square function would result in a much larger range of unique keys. </w:t>
+      </w:r>
+    </w:p>
+    <w:p>
+      <w:r>
+        <w:t xml:space="preserve">However, my hypothesis was incorrect. Even with a table size of 100,000 the mid square function finished with more collisions than the key mod table size function. Graphing these results would be a heavy load on the machine, so I have instead included some screen caps displaying these results. These were taken off VS Code’s debugger after setting a breakpoint on the </w:t>
+      </w:r>
+      <w:proofErr w:type="spellStart"/>
+      <w:proofErr w:type="gramStart"/>
+      <w:r>
+        <w:t>init</w:t>
+      </w:r>
+      <w:proofErr w:type="spellEnd"/>
+      <w:r>
+        <w:t>(</w:t>
+      </w:r>
+      <w:proofErr w:type="gramEnd"/>
+      <w:r>
+        <w:t>) function’s return statement.</w:t>
+      </w:r>
+    </w:p>
+    <w:p>
+      <w:pPr>
+        <w:pStyle w:val="Caption"/>
+        <w:keepNext/>
+      </w:pPr>
+      <w:r>
+        <w:t xml:space="preserve">Figure </w:t>
+      </w:r>
+      <w:fldSimple w:instr=" SEQ Figure \* ARABIC ">
+        <w:r>
+          <w:rPr>
+            <w:noProof/>
+          </w:rPr>
+          <w:t>1</w:t>
+        </w:r>
+      </w:fldSimple>
+      <w:r>
+        <w:t xml:space="preserve"> </w:t>
+      </w:r>
+      <w:r>
+        <w:t>Key Mod Table Size Results: 36,683 collisions for separate chaining. 49,881 collisions for open addressing.</w:t>
+      </w:r>
+    </w:p>
+    <w:p>
+      <w:r>
+        <w:rPr>
+          <w:noProof/>
+        </w:rPr>
+        <w:drawing>
+          <wp:inline distT="0" distB="0" distL="0" distR="0" wp14:anchorId="7CA856CB" wp14:editId="5430D491">
+            <wp:extent cx="5943600" cy="1788160"/>
+            <wp:effectExtent l="0" t="0" r="0" b="2540"/>
+            <wp:docPr id="1" name="Picture 1"/>
+            <wp:cNvGraphicFramePr>
+              <a:graphicFrameLocks xmlns:a="http://schemas.openxmlformats.org/drawingml/2006/main" noChangeAspect="1"/>
+            </wp:cNvGraphicFramePr>
+            <a:graphic xmlns:a="http://schemas.openxmlformats.org/drawingml/2006/main">
+              <a:graphicData uri="http://schemas.openxmlformats.org/drawingml/2006/picture">
+                <pic:pic xmlns:pic="http://schemas.openxmlformats.org/drawingml/2006/picture">
+                  <pic:nvPicPr>
+                    <pic:cNvPr id="1" name="100kKeyMod.PNG"/>
+                    <pic:cNvPicPr/>
+                  </pic:nvPicPr>
+                  <pic:blipFill>
+                    <a:blip r:embed="rId8">
+                      <a:extLst>
+                        <a:ext uri="{28A0092B-C50C-407E-A947-70E740481C1C}">
+                          <a14:useLocalDpi xmlns:a14="http://schemas.microsoft.com/office/drawing/2010/main" val="0"/>
+                        </a:ext>
+                      </a:extLst>
+                    </a:blip>
+                    <a:stretch>
+                      <a:fillRect/>
+                    </a:stretch>
+                  </pic:blipFill>
+                  <pic:spPr>
+                    <a:xfrm>
+                      <a:off x="0" y="0"/>
+                      <a:ext cx="5943600" cy="1788160"/>
+                    </a:xfrm>
+                    <a:prstGeom prst="rect">
+                      <a:avLst/>
+                    </a:prstGeom>
+                  </pic:spPr>
+                </pic:pic>
+              </a:graphicData>
+            </a:graphic>
+          </wp:inline>
+        </w:drawing>
+      </w:r>
+    </w:p>
+    <w:p>
+      <w:pPr>
+        <w:pStyle w:val="Caption"/>
+        <w:keepNext/>
+      </w:pPr>
+      <w:r>
+        <w:t xml:space="preserve">Figure </w:t>
+      </w:r>
+      <w:fldSimple w:instr=" SEQ Figure \* ARABIC ">
+        <w:r>
+          <w:rPr>
+            <w:noProof/>
+          </w:rPr>
+          <w:t>2</w:t>
+        </w:r>
+      </w:fldSimple>
+      <w:r>
+        <w:t xml:space="preserve"> </w:t>
+      </w:r>
+      <w:r>
+        <w:t>Mid Square Results: 41,302 collisions for separate chaining, 56,766 collisions for open addressing</w:t>
+      </w:r>
+    </w:p>
+    <w:p>
+      <w:r>
+        <w:rPr>
+          <w:noProof/>
+        </w:rPr>
+        <w:drawing>
+          <wp:inline distT="0" distB="0" distL="0" distR="0" wp14:anchorId="3FF7215E" wp14:editId="7057A1E1">
+            <wp:extent cx="5943600" cy="1740535"/>
+            <wp:effectExtent l="0" t="0" r="0" b="0"/>
+            <wp:docPr id="2" name="Picture 2"/>
+            <wp:cNvGraphicFramePr>
+              <a:graphicFrameLocks xmlns:a="http://schemas.openxmlformats.org/drawingml/2006/main" noChangeAspect="1"/>
+            </wp:cNvGraphicFramePr>
+            <a:graphic xmlns:a="http://schemas.openxmlformats.org/drawingml/2006/main">
+              <a:graphicData uri="http://schemas.openxmlformats.org/drawingml/2006/picture">
+                <pic:pic xmlns:pic="http://schemas.openxmlformats.org/drawingml/2006/picture">
+                  <pic:nvPicPr>
+                    <pic:cNvPr id="2" name="100kMidSquare.PNG"/>
+                    <pic:cNvPicPr/>
+                  </pic:nvPicPr>
+                  <pic:blipFill>
+                    <a:blip r:embed="rId9">
+                      <a:extLst>
+                        <a:ext uri="{28A0092B-C50C-407E-A947-70E740481C1C}">
+                          <a14:useLocalDpi xmlns:a14="http://schemas.microsoft.com/office/drawing/2010/main" val="0"/>
+                        </a:ext>
+                      </a:extLst>
+                    </a:blip>
+                    <a:stretch>
+                      <a:fillRect/>
+                    </a:stretch>
+                  </pic:blipFill>
+                  <pic:spPr>
+                    <a:xfrm>
+                      <a:off x="0" y="0"/>
+                      <a:ext cx="5943600" cy="1740535"/>
+                    </a:xfrm>
+                    <a:prstGeom prst="rect">
+                      <a:avLst/>
+                    </a:prstGeom>
+                  </pic:spPr>
+                </pic:pic>
+              </a:graphicData>
+            </a:graphic>
+          </wp:inline>
+        </w:drawing>
+      </w:r>
+    </w:p>
+    <w:p>
+      <w:r>
+        <w:t>Collectively, my results show that the Key Mod Table Size hashing function utilizing the Separate Chaining collision resolution scheme produces the most efficient hash table. However, this conclusion is bound to the restraints on the project: integer key values with hash table sizes of less than or equal to 100,000.</w:t>
+      </w:r>
+    </w:p>
+    <w:p>
+      <w:pPr>
+        <w:pStyle w:val="Heading1"/>
+      </w:pPr>
+      <w:bookmarkStart w:id="5" w:name="_Toc528174947"/>
+      <w:r>
+        <w:lastRenderedPageBreak/>
+        <w:t>Plots</w:t>
+      </w:r>
+      <w:bookmarkEnd w:id="5"/>
+    </w:p>
+    <w:p>
+      <w:pPr>
+        <w:pStyle w:val="Heading2"/>
+      </w:pPr>
+      <w:bookmarkStart w:id="6" w:name="_Toc528174948"/>
+      <w:r>
+        <w:t>T</w:t>
+      </w:r>
+      <w:r>
+        <w:t xml:space="preserve">able </w:t>
+      </w:r>
+      <w:r>
+        <w:t>S</w:t>
+      </w:r>
+      <w:r>
+        <w:t>izes</w:t>
+      </w:r>
+      <w:r>
+        <w:t>:</w:t>
+      </w:r>
+      <w:r>
+        <w:t xml:space="preserve"> 10,25, and 50</w:t>
+      </w:r>
+      <w:bookmarkEnd w:id="6"/>
+    </w:p>
+    <w:p>
+      <w:r>
+        <w:rPr>
+          <w:noProof/>
+        </w:rPr>
+        <w:drawing>
+          <wp:inline distT="0" distB="0" distL="0" distR="0" wp14:anchorId="79250342" wp14:editId="65E88EAF">
+            <wp:extent cx="5943600" cy="3820795"/>
+            <wp:effectExtent l="0" t="0" r="0" b="0"/>
+            <wp:docPr id="6" name="Picture 6"/>
+            <wp:cNvGraphicFramePr>
+              <a:graphicFrameLocks xmlns:a="http://schemas.openxmlformats.org/drawingml/2006/main" noChangeAspect="1"/>
+            </wp:cNvGraphicFramePr>
+            <a:graphic xmlns:a="http://schemas.openxmlformats.org/drawingml/2006/main">
+              <a:graphicData uri="http://schemas.openxmlformats.org/drawingml/2006/picture">
+                <pic:pic xmlns:pic="http://schemas.openxmlformats.org/drawingml/2006/picture">
+                  <pic:nvPicPr>
+                    <pic:cNvPr id="6" name="newplot.png"/>
+                    <pic:cNvPicPr/>
+                  </pic:nvPicPr>
+                  <pic:blipFill>
+                    <a:blip r:embed="rId10">
+                      <a:extLst>
+                        <a:ext uri="{28A0092B-C50C-407E-A947-70E740481C1C}">
+                          <a14:useLocalDpi xmlns:a14="http://schemas.microsoft.com/office/drawing/2010/main" val="0"/>
+                        </a:ext>
+                      </a:extLst>
+                    </a:blip>
+                    <a:stretch>
+                      <a:fillRect/>
+                    </a:stretch>
+                  </pic:blipFill>
+                  <pic:spPr>
+                    <a:xfrm>
+                      <a:off x="0" y="0"/>
+                      <a:ext cx="5943600" cy="3820795"/>
+                    </a:xfrm>
+                    <a:prstGeom prst="rect">
+                      <a:avLst/>
+                    </a:prstGeom>
+                  </pic:spPr>
+                </pic:pic>
+              </a:graphicData>
+            </a:graphic>
+          </wp:inline>
+        </w:drawing>
+      </w:r>
+      <w:r>
+        <w:rPr>
+          <w:noProof/>
+        </w:rPr>
+        <w:drawing>
+          <wp:inline distT="0" distB="0" distL="0" distR="0" wp14:anchorId="47A7CBF2" wp14:editId="66653062">
+            <wp:extent cx="5943600" cy="3820795"/>
+            <wp:effectExtent l="0" t="0" r="0" b="8255"/>
+            <wp:docPr id="3" name="Picture 3"/>
+            <wp:cNvGraphicFramePr>
+              <a:graphicFrameLocks xmlns:a="http://schemas.openxmlformats.org/drawingml/2006/main" noChangeAspect="1"/>
+            </wp:cNvGraphicFramePr>
+            <a:graphic xmlns:a="http://schemas.openxmlformats.org/drawingml/2006/main">
+              <a:graphicData uri="http://schemas.openxmlformats.org/drawingml/2006/picture">
+                <pic:pic xmlns:pic="http://schemas.openxmlformats.org/drawingml/2006/picture">
+                  <pic:nvPicPr>
+                    <pic:cNvPr id="3" name="newplot (1).png"/>
+                    <pic:cNvPicPr/>
+                  </pic:nvPicPr>
+                  <pic:blipFill>
+                    <a:blip r:embed="rId11">
+                      <a:extLst>
+                        <a:ext uri="{28A0092B-C50C-407E-A947-70E740481C1C}">
+                          <a14:useLocalDpi xmlns:a14="http://schemas.microsoft.com/office/drawing/2010/main" val="0"/>
+                        </a:ext>
+                      </a:extLst>
+                    </a:blip>
+                    <a:stretch>
+                      <a:fillRect/>
+                    </a:stretch>
+                  </pic:blipFill>
+                  <pic:spPr>
+                    <a:xfrm>
+                      <a:off x="0" y="0"/>
+                      <a:ext cx="5943600" cy="3820795"/>
+                    </a:xfrm>
+                    <a:prstGeom prst="rect">
+                      <a:avLst/>
+                    </a:prstGeom>
+                  </pic:spPr>
+                </pic:pic>
+              </a:graphicData>
+            </a:graphic>
+          </wp:inline>
+        </w:drawing>
+      </w:r>
+      <w:r>
+        <w:rPr>
+          <w:noProof/>
+        </w:rPr>
+        <w:lastRenderedPageBreak/>
+        <w:drawing>
+          <wp:inline distT="0" distB="0" distL="0" distR="0" wp14:anchorId="6CC09692" wp14:editId="097E30DB">
+            <wp:extent cx="5943600" cy="3820795"/>
+            <wp:effectExtent l="0" t="0" r="0" b="8255"/>
+            <wp:docPr id="5" name="Picture 5"/>
+            <wp:cNvGraphicFramePr>
+              <a:graphicFrameLocks xmlns:a="http://schemas.openxmlformats.org/drawingml/2006/main" noChangeAspect="1"/>
+            </wp:cNvGraphicFramePr>
+            <a:graphic xmlns:a="http://schemas.openxmlformats.org/drawingml/2006/main">
+              <a:graphicData uri="http://schemas.openxmlformats.org/drawingml/2006/picture">
+                <pic:pic xmlns:pic="http://schemas.openxmlformats.org/drawingml/2006/picture">
+                  <pic:nvPicPr>
+                    <pic:cNvPr id="5" name="newplot (3).png"/>
+                    <pic:cNvPicPr/>
+                  </pic:nvPicPr>
+                  <pic:blipFill>
+                    <a:blip r:embed="rId12">
+                      <a:extLst>
+                        <a:ext uri="{28A0092B-C50C-407E-A947-70E740481C1C}">
+                          <a14:useLocalDpi xmlns:a14="http://schemas.microsoft.com/office/drawing/2010/main" val="0"/>
+                        </a:ext>
+                      </a:extLst>
+                    </a:blip>
+                    <a:stretch>
+                      <a:fillRect/>
+                    </a:stretch>
+                  </pic:blipFill>
+                  <pic:spPr>
+                    <a:xfrm>
+                      <a:off x="0" y="0"/>
+                      <a:ext cx="5943600" cy="3820795"/>
+                    </a:xfrm>
+                    <a:prstGeom prst="rect">
+                      <a:avLst/>
+                    </a:prstGeom>
+                  </pic:spPr>
+                </pic:pic>
+              </a:graphicData>
+            </a:graphic>
+          </wp:inline>
+        </w:drawing>
+      </w:r>
+      <w:r>
+        <w:rPr>
+          <w:noProof/>
+        </w:rPr>
+        <w:drawing>
+          <wp:inline distT="0" distB="0" distL="0" distR="0" wp14:anchorId="798B26C2" wp14:editId="78032B6E">
+            <wp:extent cx="5943600" cy="3820795"/>
+            <wp:effectExtent l="0" t="0" r="0" b="8255"/>
+            <wp:docPr id="4" name="Picture 4"/>
+            <wp:cNvGraphicFramePr>
+              <a:graphicFrameLocks xmlns:a="http://schemas.openxmlformats.org/drawingml/2006/main" noChangeAspect="1"/>
+            </wp:cNvGraphicFramePr>
+            <a:graphic xmlns:a="http://schemas.openxmlformats.org/drawingml/2006/main">
+              <a:graphicData uri="http://schemas.openxmlformats.org/drawingml/2006/picture">
+                <pic:pic xmlns:pic="http://schemas.openxmlformats.org/drawingml/2006/picture">
+                  <pic:nvPicPr>
+                    <pic:cNvPr id="4" name="newplot (2).png"/>
+                    <pic:cNvPicPr/>
+                  </pic:nvPicPr>
+                  <pic:blipFill>
+                    <a:blip r:embed="rId13">
+                      <a:extLst>
+                        <a:ext uri="{28A0092B-C50C-407E-A947-70E740481C1C}">
+                          <a14:useLocalDpi xmlns:a14="http://schemas.microsoft.com/office/drawing/2010/main" val="0"/>
+                        </a:ext>
+                      </a:extLst>
+                    </a:blip>
+                    <a:stretch>
+                      <a:fillRect/>
+                    </a:stretch>
+                  </pic:blipFill>
+                  <pic:spPr>
+                    <a:xfrm>
+                      <a:off x="0" y="0"/>
+                      <a:ext cx="5943600" cy="3820795"/>
+                    </a:xfrm>
+                    <a:prstGeom prst="rect">
+                      <a:avLst/>
+                    </a:prstGeom>
+                  </pic:spPr>
+                </pic:pic>
+              </a:graphicData>
+            </a:graphic>
+          </wp:inline>
+        </w:drawing>
+      </w:r>
+      <w:r>
+        <w:br/>
+      </w:r>
+    </w:p>
+    <w:p/>
+    <w:p>
+      <w:pPr>
+        <w:pStyle w:val="Heading2"/>
+      </w:pPr>
+      <w:bookmarkStart w:id="7" w:name="_Toc528174949"/>
+      <w:r>
+        <w:lastRenderedPageBreak/>
+        <w:t>Table Sizes: 10K, 25K, and 50K</w:t>
+      </w:r>
+      <w:bookmarkEnd w:id="7"/>
+      <w:r>
+        <w:rPr>
+          <w:noProof/>
+        </w:rPr>
+        <w:drawing>
+          <wp:inline distT="0" distB="0" distL="0" distR="0" wp14:anchorId="3FA5C096" wp14:editId="39C17241">
+            <wp:extent cx="5943600" cy="3820795"/>
+            <wp:effectExtent l="0" t="0" r="0" b="8255"/>
+            <wp:docPr id="7" name="Picture 7"/>
+            <wp:cNvGraphicFramePr>
+              <a:graphicFrameLocks xmlns:a="http://schemas.openxmlformats.org/drawingml/2006/main" noChangeAspect="1"/>
+            </wp:cNvGraphicFramePr>
+            <a:graphic xmlns:a="http://schemas.openxmlformats.org/drawingml/2006/main">
+              <a:graphicData uri="http://schemas.openxmlformats.org/drawingml/2006/picture">
+                <pic:pic xmlns:pic="http://schemas.openxmlformats.org/drawingml/2006/picture">
+                  <pic:nvPicPr>
+                    <pic:cNvPr id="7" name="newplot (4).png"/>
+                    <pic:cNvPicPr/>
+                  </pic:nvPicPr>
+                  <pic:blipFill>
+                    <a:blip r:embed="rId14">
+                      <a:extLst>
+                        <a:ext uri="{28A0092B-C50C-407E-A947-70E740481C1C}">
+                          <a14:useLocalDpi xmlns:a14="http://schemas.microsoft.com/office/drawing/2010/main" val="0"/>
+                        </a:ext>
+                      </a:extLst>
+                    </a:blip>
+                    <a:stretch>
+                      <a:fillRect/>
+                    </a:stretch>
+                  </pic:blipFill>
+                  <pic:spPr>
+                    <a:xfrm>
+                      <a:off x="0" y="0"/>
+                      <a:ext cx="5943600" cy="3820795"/>
+                    </a:xfrm>
+                    <a:prstGeom prst="rect">
+                      <a:avLst/>
+                    </a:prstGeom>
+                  </pic:spPr>
+                </pic:pic>
+              </a:graphicData>
+            </a:graphic>
+          </wp:inline>
+        </w:drawing>
+      </w:r>
+      <w:r>
+        <w:rPr>
+          <w:noProof/>
+        </w:rPr>
+        <w:drawing>
+          <wp:inline distT="0" distB="0" distL="0" distR="0" wp14:anchorId="5A6E13C3" wp14:editId="0561E9F6">
+            <wp:extent cx="5943600" cy="3820795"/>
+            <wp:effectExtent l="0" t="0" r="0" b="8255"/>
+            <wp:docPr id="8" name="Picture 8"/>
+            <wp:cNvGraphicFramePr>
+              <a:graphicFrameLocks xmlns:a="http://schemas.openxmlformats.org/drawingml/2006/main" noChangeAspect="1"/>
+            </wp:cNvGraphicFramePr>
+            <a:graphic xmlns:a="http://schemas.openxmlformats.org/drawingml/2006/main">
+              <a:graphicData uri="http://schemas.openxmlformats.org/drawingml/2006/picture">
+                <pic:pic xmlns:pic="http://schemas.openxmlformats.org/drawingml/2006/picture">
+                  <pic:nvPicPr>
+                    <pic:cNvPr id="8" name="newplot (5).png"/>
+                    <pic:cNvPicPr/>
+                  </pic:nvPicPr>
+                  <pic:blipFill>
+                    <a:blip r:embed="rId15">
+                      <a:extLst>
+                        <a:ext uri="{28A0092B-C50C-407E-A947-70E740481C1C}">
+                          <a14:useLocalDpi xmlns:a14="http://schemas.microsoft.com/office/drawing/2010/main" val="0"/>
+                        </a:ext>
+                      </a:extLst>
+                    </a:blip>
+                    <a:stretch>
+                      <a:fillRect/>
+                    </a:stretch>
+                  </pic:blipFill>
+                  <pic:spPr>
+                    <a:xfrm>
+                      <a:off x="0" y="0"/>
+                      <a:ext cx="5943600" cy="3820795"/>
+                    </a:xfrm>
+                    <a:prstGeom prst="rect">
+                      <a:avLst/>
+                    </a:prstGeom>
+                  </pic:spPr>
+                </pic:pic>
+              </a:graphicData>
+            </a:graphic>
+          </wp:inline>
+        </w:drawing>
+      </w:r>
+      <w:r>
+        <w:rPr>
+          <w:noProof/>
+        </w:rPr>
+        <w:lastRenderedPageBreak/>
+        <w:drawing>
+          <wp:inline distT="0" distB="0" distL="0" distR="0" wp14:anchorId="20368B3E" wp14:editId="33257D9D">
+            <wp:extent cx="5943600" cy="3820795"/>
+            <wp:effectExtent l="0" t="0" r="0" b="8255"/>
+            <wp:docPr id="9" name="Picture 9"/>
+            <wp:cNvGraphicFramePr>
+              <a:graphicFrameLocks xmlns:a="http://schemas.openxmlformats.org/drawingml/2006/main" noChangeAspect="1"/>
+            </wp:cNvGraphicFramePr>
+            <a:graphic xmlns:a="http://schemas.openxmlformats.org/drawingml/2006/main">
+              <a:graphicData uri="http://schemas.openxmlformats.org/drawingml/2006/picture">
+                <pic:pic xmlns:pic="http://schemas.openxmlformats.org/drawingml/2006/picture">
+                  <pic:nvPicPr>
+                    <pic:cNvPr id="9" name="newplot (6).png"/>
+                    <pic:cNvPicPr/>
+                  </pic:nvPicPr>
+                  <pic:blipFill>
+                    <a:blip r:embed="rId16">
+                      <a:extLst>
+                        <a:ext uri="{28A0092B-C50C-407E-A947-70E740481C1C}">
+                          <a14:useLocalDpi xmlns:a14="http://schemas.microsoft.com/office/drawing/2010/main" val="0"/>
+                        </a:ext>
+                      </a:extLst>
+                    </a:blip>
+                    <a:stretch>
+                      <a:fillRect/>
+                    </a:stretch>
+                  </pic:blipFill>
+                  <pic:spPr>
+                    <a:xfrm>
+                      <a:off x="0" y="0"/>
+                      <a:ext cx="5943600" cy="3820795"/>
+                    </a:xfrm>
+                    <a:prstGeom prst="rect">
+                      <a:avLst/>
+                    </a:prstGeom>
+                  </pic:spPr>
+                </pic:pic>
+              </a:graphicData>
+            </a:graphic>
+          </wp:inline>
+        </w:drawing>
+      </w:r>
+      <w:r>
+        <w:rPr>
+          <w:noProof/>
+        </w:rPr>
+        <w:drawing>
+          <wp:inline distT="0" distB="0" distL="0" distR="0" wp14:anchorId="73E2B680" wp14:editId="7507576F">
+            <wp:extent cx="5943600" cy="3820795"/>
+            <wp:effectExtent l="0" t="0" r="0" b="8255"/>
+            <wp:docPr id="10" name="Picture 10"/>
+            <wp:cNvGraphicFramePr>
+              <a:graphicFrameLocks xmlns:a="http://schemas.openxmlformats.org/drawingml/2006/main" noChangeAspect="1"/>
+            </wp:cNvGraphicFramePr>
+            <a:graphic xmlns:a="http://schemas.openxmlformats.org/drawingml/2006/main">
+              <a:graphicData uri="http://schemas.openxmlformats.org/drawingml/2006/picture">
+                <pic:pic xmlns:pic="http://schemas.openxmlformats.org/drawingml/2006/picture">
+                  <pic:nvPicPr>
+                    <pic:cNvPr id="10" name="newplot (7).png"/>
+                    <pic:cNvPicPr/>
+                  </pic:nvPicPr>
+                  <pic:blipFill>
+                    <a:blip r:embed="rId17">
+                      <a:extLst>
+                        <a:ext uri="{28A0092B-C50C-407E-A947-70E740481C1C}">
+                          <a14:useLocalDpi xmlns:a14="http://schemas.microsoft.com/office/drawing/2010/main" val="0"/>
+                        </a:ext>
+                      </a:extLst>
+                    </a:blip>
+                    <a:stretch>
+                      <a:fillRect/>
+                    </a:stretch>
+                  </pic:blipFill>
+                  <pic:spPr>
+                    <a:xfrm>
+                      <a:off x="0" y="0"/>
+                      <a:ext cx="5943600" cy="3820795"/>
+                    </a:xfrm>
+                    <a:prstGeom prst="rect">
+                      <a:avLst/>
+                    </a:prstGeom>
+                  </pic:spPr>
+                </pic:pic>
+              </a:graphicData>
+            </a:graphic>
+          </wp:inline>
+        </w:drawing>
       </w:r>
     </w:p>
     <w:sectPr>
+      <w:headerReference w:type="default" r:id="rId18"/>
+      <w:footerReference w:type="default" r:id="rId19"/>
       <w:pgSz w:w="12240" w:h="15840"/>
       <w:pgMar w:top="1440" w:right="1440" w:bottom="1440" w:left="1440" w:header="720" w:footer="720" w:gutter="0"/>
       <w:cols w:space="720"/>
@@ -182,6 +1400,134 @@
     </w:sectPr>
   </w:body>
 </w:document>
+</file>
+
+<file path=word/endnotes.xml><?xml version="1.0" encoding="utf-8"?>
+<w:endnotes xmlns:wpc="http://schemas.microsoft.com/office/word/2010/wordprocessingCanvas" xmlns:cx="http://schemas.microsoft.com/office/drawing/2014/chartex" xmlns:cx1="http://schemas.microsoft.com/office/drawing/2015/9/8/chartex" xmlns:cx2="http://schemas.microsoft.com/office/drawing/2015/10/21/chartex" xmlns:cx3="http://schemas.microsoft.com/office/drawing/2016/5/9/chartex" xmlns:cx4="http://schemas.microsoft.com/office/drawing/2016/5/10/chartex" xmlns:cx5="http://schemas.microsoft.com/office/drawing/2016/5/11/chartex" xmlns:cx6="http://schemas.microsoft.com/office/drawing/2016/5/12/chartex" xmlns:cx7="http://schemas.microsoft.com/office/drawing/2016/5/13/chartex" xmlns:cx8="http://schemas.microsoft.com/office/drawing/2016/5/14/chartex" xmlns:mc="http://schemas.openxmlformats.org/markup-compatibility/2006" xmlns:aink="http://schemas.microsoft.com/office/drawing/2016/ink" xmlns:am3d="http://schemas.microsoft.com/office/drawing/2017/model3d" xmlns:o="urn:schemas-microsoft-com:office:office" xmlns:r="http://schemas.openxmlformats.org/officeDocument/2006/relationships" xmlns:m="http://schemas.openxmlformats.org/officeDocument/2006/math" xmlns:v="urn:schemas-microsoft-com:vml" xmlns:wp14="http://schemas.microsoft.com/office/word/2010/wordprocessingDrawing" xmlns:wp="http://schemas.openxmlformats.org/drawingml/2006/wordprocessingDrawing" xmlns:w10="urn:schemas-microsoft-com:office:word" xmlns:w="http://schemas.openxmlformats.org/wordprocessingml/2006/main" xmlns:w14="http://schemas.microsoft.com/office/word/2010/wordml" xmlns:w15="http://schemas.microsoft.com/office/word/2012/wordml" xmlns:w16cid="http://schemas.microsoft.com/office/word/2016/wordml/cid" xmlns:w16se="http://schemas.microsoft.com/office/word/2015/wordml/symex" xmlns:wpg="http://schemas.microsoft.com/office/word/2010/wordprocessingGroup" xmlns:wpi="http://schemas.microsoft.com/office/word/2010/wordprocessingInk" xmlns:wne="http://schemas.microsoft.com/office/word/2006/wordml" xmlns:wps="http://schemas.microsoft.com/office/word/2010/wordprocessingShape" mc:Ignorable="w14 w15 w16se w16cid wp14">
+  <w:endnote w:type="separator" w:id="-1">
+    <w:p>
+      <w:pPr>
+        <w:spacing w:after="0" w:line="240" w:lineRule="auto"/>
+      </w:pPr>
+      <w:r>
+        <w:separator/>
+      </w:r>
+    </w:p>
+  </w:endnote>
+  <w:endnote w:type="continuationSeparator" w:id="0">
+    <w:p>
+      <w:pPr>
+        <w:spacing w:after="0" w:line="240" w:lineRule="auto"/>
+      </w:pPr>
+      <w:r>
+        <w:continuationSeparator/>
+      </w:r>
+    </w:p>
+  </w:endnote>
+</w:endnotes>
+</file>
+
+<file path=word/footer1.xml><?xml version="1.0" encoding="utf-8"?>
+<w:ftr xmlns:wpc="http://schemas.microsoft.com/office/word/2010/wordprocessingCanvas" xmlns:cx="http://schemas.microsoft.com/office/drawing/2014/chartex" xmlns:cx1="http://schemas.microsoft.com/office/drawing/2015/9/8/chartex" xmlns:cx2="http://schemas.microsoft.com/office/drawing/2015/10/21/chartex" xmlns:cx3="http://schemas.microsoft.com/office/drawing/2016/5/9/chartex" xmlns:cx4="http://schemas.microsoft.com/office/drawing/2016/5/10/chartex" xmlns:cx5="http://schemas.microsoft.com/office/drawing/2016/5/11/chartex" xmlns:cx6="http://schemas.microsoft.com/office/drawing/2016/5/12/chartex" xmlns:cx7="http://schemas.microsoft.com/office/drawing/2016/5/13/chartex" xmlns:cx8="http://schemas.microsoft.com/office/drawing/2016/5/14/chartex" xmlns:mc="http://schemas.openxmlformats.org/markup-compatibility/2006" xmlns:aink="http://schemas.microsoft.com/office/drawing/2016/ink" xmlns:am3d="http://schemas.microsoft.com/office/drawing/2017/model3d" xmlns:o="urn:schemas-microsoft-com:office:office" xmlns:r="http://schemas.openxmlformats.org/officeDocument/2006/relationships" xmlns:m="http://schemas.openxmlformats.org/officeDocument/2006/math" xmlns:v="urn:schemas-microsoft-com:vml" xmlns:wp14="http://schemas.microsoft.com/office/word/2010/wordprocessingDrawing" xmlns:wp="http://schemas.openxmlformats.org/drawingml/2006/wordprocessingDrawing" xmlns:w10="urn:schemas-microsoft-com:office:word" xmlns:w="http://schemas.openxmlformats.org/wordprocessingml/2006/main" xmlns:w14="http://schemas.microsoft.com/office/word/2010/wordml" xmlns:w15="http://schemas.microsoft.com/office/word/2012/wordml" xmlns:w16cid="http://schemas.microsoft.com/office/word/2016/wordml/cid" xmlns:w16se="http://schemas.microsoft.com/office/word/2015/wordml/symex" xmlns:wpg="http://schemas.microsoft.com/office/word/2010/wordprocessingGroup" xmlns:wpi="http://schemas.microsoft.com/office/word/2010/wordprocessingInk" xmlns:wne="http://schemas.microsoft.com/office/word/2006/wordml" xmlns:wps="http://schemas.microsoft.com/office/word/2010/wordprocessingShape" mc:Ignorable="w14 w15 w16se w16cid wp14">
+  <w:sdt>
+    <w:sdtPr>
+      <w:id w:val="-1825959672"/>
+      <w:docPartObj>
+        <w:docPartGallery w:val="Page Numbers (Bottom of Page)"/>
+        <w:docPartUnique/>
+      </w:docPartObj>
+    </w:sdtPr>
+    <w:sdtEndPr>
+      <w:rPr>
+        <w:noProof/>
+      </w:rPr>
+    </w:sdtEndPr>
+    <w:sdtContent>
+      <w:p>
+        <w:pPr>
+          <w:pStyle w:val="Footer"/>
+          <w:jc w:val="right"/>
+        </w:pPr>
+        <w:r>
+          <w:fldChar w:fldCharType="begin"/>
+        </w:r>
+        <w:r>
+          <w:instrText xml:space="preserve"> PAGE   \* MERGEFORMAT </w:instrText>
+        </w:r>
+        <w:r>
+          <w:fldChar w:fldCharType="separate"/>
+        </w:r>
+        <w:r>
+          <w:rPr>
+            <w:noProof/>
+          </w:rPr>
+          <w:t>2</w:t>
+        </w:r>
+        <w:r>
+          <w:rPr>
+            <w:noProof/>
+          </w:rPr>
+          <w:fldChar w:fldCharType="end"/>
+        </w:r>
+      </w:p>
+    </w:sdtContent>
+  </w:sdt>
+  <w:p>
+    <w:pPr>
+      <w:pStyle w:val="Footer"/>
+    </w:pPr>
+  </w:p>
+</w:ftr>
+</file>
+
+<file path=word/footnotes.xml><?xml version="1.0" encoding="utf-8"?>
+<w:footnotes xmlns:wpc="http://schemas.microsoft.com/office/word/2010/wordprocessingCanvas" xmlns:cx="http://schemas.microsoft.com/office/drawing/2014/chartex" xmlns:cx1="http://schemas.microsoft.com/office/drawing/2015/9/8/chartex" xmlns:cx2="http://schemas.microsoft.com/office/drawing/2015/10/21/chartex" xmlns:cx3="http://schemas.microsoft.com/office/drawing/2016/5/9/chartex" xmlns:cx4="http://schemas.microsoft.com/office/drawing/2016/5/10/chartex" xmlns:cx5="http://schemas.microsoft.com/office/drawing/2016/5/11/chartex" xmlns:cx6="http://schemas.microsoft.com/office/drawing/2016/5/12/chartex" xmlns:cx7="http://schemas.microsoft.com/office/drawing/2016/5/13/chartex" xmlns:cx8="http://schemas.microsoft.com/office/drawing/2016/5/14/chartex" xmlns:mc="http://schemas.openxmlformats.org/markup-compatibility/2006" xmlns:aink="http://schemas.microsoft.com/office/drawing/2016/ink" xmlns:am3d="http://schemas.microsoft.com/office/drawing/2017/model3d" xmlns:o="urn:schemas-microsoft-com:office:office" xmlns:r="http://schemas.openxmlformats.org/officeDocument/2006/relationships" xmlns:m="http://schemas.openxmlformats.org/officeDocument/2006/math" xmlns:v="urn:schemas-microsoft-com:vml" xmlns:wp14="http://schemas.microsoft.com/office/word/2010/wordprocessingDrawing" xmlns:wp="http://schemas.openxmlformats.org/drawingml/2006/wordprocessingDrawing" xmlns:w10="urn:schemas-microsoft-com:office:word" xmlns:w="http://schemas.openxmlformats.org/wordprocessingml/2006/main" xmlns:w14="http://schemas.microsoft.com/office/word/2010/wordml" xmlns:w15="http://schemas.microsoft.com/office/word/2012/wordml" xmlns:w16cid="http://schemas.microsoft.com/office/word/2016/wordml/cid" xmlns:w16se="http://schemas.microsoft.com/office/word/2015/wordml/symex" xmlns:wpg="http://schemas.microsoft.com/office/word/2010/wordprocessingGroup" xmlns:wpi="http://schemas.microsoft.com/office/word/2010/wordprocessingInk" xmlns:wne="http://schemas.microsoft.com/office/word/2006/wordml" xmlns:wps="http://schemas.microsoft.com/office/word/2010/wordprocessingShape" mc:Ignorable="w14 w15 w16se w16cid wp14">
+  <w:footnote w:type="separator" w:id="-1">
+    <w:p>
+      <w:pPr>
+        <w:spacing w:after="0" w:line="240" w:lineRule="auto"/>
+      </w:pPr>
+      <w:r>
+        <w:separator/>
+      </w:r>
+    </w:p>
+  </w:footnote>
+  <w:footnote w:type="continuationSeparator" w:id="0">
+    <w:p>
+      <w:pPr>
+        <w:spacing w:after="0" w:line="240" w:lineRule="auto"/>
+      </w:pPr>
+      <w:r>
+        <w:continuationSeparator/>
+      </w:r>
+    </w:p>
+  </w:footnote>
+</w:footnotes>
+</file>
+
+<file path=word/header1.xml><?xml version="1.0" encoding="utf-8"?>
+<w:hdr xmlns:wpc="http://schemas.microsoft.com/office/word/2010/wordprocessingCanvas" xmlns:cx="http://schemas.microsoft.com/office/drawing/2014/chartex" xmlns:cx1="http://schemas.microsoft.com/office/drawing/2015/9/8/chartex" xmlns:cx2="http://schemas.microsoft.com/office/drawing/2015/10/21/chartex" xmlns:cx3="http://schemas.microsoft.com/office/drawing/2016/5/9/chartex" xmlns:cx4="http://schemas.microsoft.com/office/drawing/2016/5/10/chartex" xmlns:cx5="http://schemas.microsoft.com/office/drawing/2016/5/11/chartex" xmlns:cx6="http://schemas.microsoft.com/office/drawing/2016/5/12/chartex" xmlns:cx7="http://schemas.microsoft.com/office/drawing/2016/5/13/chartex" xmlns:cx8="http://schemas.microsoft.com/office/drawing/2016/5/14/chartex" xmlns:mc="http://schemas.openxmlformats.org/markup-compatibility/2006" xmlns:aink="http://schemas.microsoft.com/office/drawing/2016/ink" xmlns:am3d="http://schemas.microsoft.com/office/drawing/2017/model3d" xmlns:o="urn:schemas-microsoft-com:office:office" xmlns:r="http://schemas.openxmlformats.org/officeDocument/2006/relationships" xmlns:m="http://schemas.openxmlformats.org/officeDocument/2006/math" xmlns:v="urn:schemas-microsoft-com:vml" xmlns:wp14="http://schemas.microsoft.com/office/word/2010/wordprocessingDrawing" xmlns:wp="http://schemas.openxmlformats.org/drawingml/2006/wordprocessingDrawing" xmlns:w10="urn:schemas-microsoft-com:office:word" xmlns:w="http://schemas.openxmlformats.org/wordprocessingml/2006/main" xmlns:w14="http://schemas.microsoft.com/office/word/2010/wordml" xmlns:w15="http://schemas.microsoft.com/office/word/2012/wordml" xmlns:w16cid="http://schemas.microsoft.com/office/word/2016/wordml/cid" xmlns:w16se="http://schemas.microsoft.com/office/word/2015/wordml/symex" xmlns:wpg="http://schemas.microsoft.com/office/word/2010/wordprocessingGroup" xmlns:wpi="http://schemas.microsoft.com/office/word/2010/wordprocessingInk" xmlns:wne="http://schemas.microsoft.com/office/word/2006/wordml" xmlns:wps="http://schemas.microsoft.com/office/word/2010/wordprocessingShape" mc:Ignorable="w14 w15 w16se w16cid wp14">
+  <w:p>
+    <w:pPr>
+      <w:pStyle w:val="Header"/>
+    </w:pPr>
+    <w:r>
+      <w:t>Josh Lang</w:t>
+    </w:r>
+    <w:r>
+      <w:ptab w:relativeTo="margin" w:alignment="center" w:leader="none"/>
+    </w:r>
+    <w:r>
+      <w:t>COP 3530</w:t>
+    </w:r>
+    <w:r>
+      <w:ptab w:relativeTo="margin" w:alignment="right" w:leader="none"/>
+    </w:r>
+    <w:r>
+      <w:t>10/28/18</w:t>
+    </w:r>
+  </w:p>
+</w:hdr>
 </file>
 
 <file path=word/numbering.xml><?xml version="1.0" encoding="utf-8"?>
@@ -722,7 +2068,6 @@
   <w:style w:type="character" w:default="1" w:styleId="DefaultParagraphFont">
     <w:name w:val="Default Paragraph Font"/>
     <w:uiPriority w:val="1"/>
-    <w:semiHidden/>
     <w:unhideWhenUsed/>
   </w:style>
   <w:style w:type="table" w:default="1" w:styleId="TableNormal">
@@ -792,6 +2137,148 @@
     <w:rPr>
       <w:color w:val="808080"/>
     </w:rPr>
+  </w:style>
+  <w:style w:type="paragraph" w:styleId="Caption">
+    <w:name w:val="caption"/>
+    <w:basedOn w:val="Normal"/>
+    <w:next w:val="Normal"/>
+    <w:uiPriority w:val="35"/>
+    <w:semiHidden/>
+    <w:unhideWhenUsed/>
+    <w:qFormat/>
+    <w:rsid w:val="000B00B5"/>
+    <w:pPr>
+      <w:spacing w:after="200" w:line="240" w:lineRule="auto"/>
+    </w:pPr>
+    <w:rPr>
+      <w:i/>
+      <w:iCs/>
+      <w:color w:val="44546A" w:themeColor="text2"/>
+      <w:sz w:val="18"/>
+      <w:szCs w:val="18"/>
+    </w:rPr>
+  </w:style>
+  <w:style w:type="paragraph" w:styleId="BalloonText">
+    <w:name w:val="Balloon Text"/>
+    <w:basedOn w:val="Normal"/>
+    <w:link w:val="BalloonTextChar"/>
+    <w:uiPriority w:val="99"/>
+    <w:semiHidden/>
+    <w:unhideWhenUsed/>
+    <w:rsid w:val="00DA7A94"/>
+    <w:pPr>
+      <w:spacing w:after="0" w:line="240" w:lineRule="auto"/>
+    </w:pPr>
+    <w:rPr>
+      <w:rFonts w:ascii="Segoe UI" w:hAnsi="Segoe UI" w:cs="Segoe UI"/>
+      <w:sz w:val="18"/>
+      <w:szCs w:val="18"/>
+    </w:rPr>
+  </w:style>
+  <w:style w:type="character" w:customStyle="1" w:styleId="BalloonTextChar">
+    <w:name w:val="Balloon Text Char"/>
+    <w:basedOn w:val="DefaultParagraphFont"/>
+    <w:link w:val="BalloonText"/>
+    <w:uiPriority w:val="99"/>
+    <w:semiHidden/>
+    <w:rsid w:val="00DA7A94"/>
+    <w:rPr>
+      <w:rFonts w:ascii="Segoe UI" w:hAnsi="Segoe UI" w:cs="Segoe UI"/>
+      <w:sz w:val="18"/>
+      <w:szCs w:val="18"/>
+    </w:rPr>
+  </w:style>
+  <w:style w:type="paragraph" w:styleId="TOCHeading">
+    <w:name w:val="TOC Heading"/>
+    <w:basedOn w:val="Heading1"/>
+    <w:next w:val="Normal"/>
+    <w:uiPriority w:val="39"/>
+    <w:unhideWhenUsed/>
+    <w:qFormat/>
+    <w:rsid w:val="00DA7A94"/>
+    <w:pPr>
+      <w:outlineLvl w:val="9"/>
+    </w:pPr>
+  </w:style>
+  <w:style w:type="paragraph" w:styleId="TOC1">
+    <w:name w:val="toc 1"/>
+    <w:basedOn w:val="Normal"/>
+    <w:next w:val="Normal"/>
+    <w:autoRedefine/>
+    <w:uiPriority w:val="39"/>
+    <w:unhideWhenUsed/>
+    <w:rsid w:val="00DA7A94"/>
+    <w:pPr>
+      <w:spacing w:after="100"/>
+    </w:pPr>
+  </w:style>
+  <w:style w:type="paragraph" w:styleId="TOC2">
+    <w:name w:val="toc 2"/>
+    <w:basedOn w:val="Normal"/>
+    <w:next w:val="Normal"/>
+    <w:autoRedefine/>
+    <w:uiPriority w:val="39"/>
+    <w:unhideWhenUsed/>
+    <w:rsid w:val="00DA7A94"/>
+    <w:pPr>
+      <w:spacing w:after="100"/>
+      <w:ind w:left="220"/>
+    </w:pPr>
+  </w:style>
+  <w:style w:type="character" w:styleId="Hyperlink">
+    <w:name w:val="Hyperlink"/>
+    <w:basedOn w:val="DefaultParagraphFont"/>
+    <w:uiPriority w:val="99"/>
+    <w:unhideWhenUsed/>
+    <w:rsid w:val="00DA7A94"/>
+    <w:rPr>
+      <w:color w:val="0563C1" w:themeColor="hyperlink"/>
+      <w:u w:val="single"/>
+    </w:rPr>
+  </w:style>
+  <w:style w:type="paragraph" w:styleId="Header">
+    <w:name w:val="header"/>
+    <w:basedOn w:val="Normal"/>
+    <w:link w:val="HeaderChar"/>
+    <w:uiPriority w:val="99"/>
+    <w:unhideWhenUsed/>
+    <w:rsid w:val="00DA7A94"/>
+    <w:pPr>
+      <w:tabs>
+        <w:tab w:val="center" w:pos="4680"/>
+        <w:tab w:val="right" w:pos="9360"/>
+      </w:tabs>
+      <w:spacing w:after="0" w:line="240" w:lineRule="auto"/>
+    </w:pPr>
+  </w:style>
+  <w:style w:type="character" w:customStyle="1" w:styleId="HeaderChar">
+    <w:name w:val="Header Char"/>
+    <w:basedOn w:val="DefaultParagraphFont"/>
+    <w:link w:val="Header"/>
+    <w:uiPriority w:val="99"/>
+    <w:rsid w:val="00DA7A94"/>
+  </w:style>
+  <w:style w:type="paragraph" w:styleId="Footer">
+    <w:name w:val="footer"/>
+    <w:basedOn w:val="Normal"/>
+    <w:link w:val="FooterChar"/>
+    <w:uiPriority w:val="99"/>
+    <w:unhideWhenUsed/>
+    <w:rsid w:val="00DA7A94"/>
+    <w:pPr>
+      <w:tabs>
+        <w:tab w:val="center" w:pos="4680"/>
+        <w:tab w:val="right" w:pos="9360"/>
+      </w:tabs>
+      <w:spacing w:after="0" w:line="240" w:lineRule="auto"/>
+    </w:pPr>
+  </w:style>
+  <w:style w:type="character" w:customStyle="1" w:styleId="FooterChar">
+    <w:name w:val="Footer Char"/>
+    <w:basedOn w:val="DefaultParagraphFont"/>
+    <w:link w:val="Footer"/>
+    <w:uiPriority w:val="99"/>
+    <w:rsid w:val="00DA7A94"/>
   </w:style>
 </w:styles>
 </file>
@@ -1089,4 +2576,16 @@
     </a:ext>
   </a:extLst>
 </a:theme>
+</file>
+
+<file path=customXml/item1.xml><?xml version="1.0" encoding="utf-8"?>
+<b:Sources xmlns:b="http://schemas.openxmlformats.org/officeDocument/2006/bibliography" xmlns="http://schemas.openxmlformats.org/officeDocument/2006/bibliography" SelectedStyle="\APASixthEditionOfficeOnline.xsl" StyleName="APA" Version="6"/>
+</file>
+
+<file path=customXml/itemProps1.xml><?xml version="1.0" encoding="utf-8"?>
+<ds:datastoreItem xmlns:ds="http://schemas.openxmlformats.org/officeDocument/2006/customXml" ds:itemID="{57C0CB88-91B0-4BDE-9C96-06EB4353270A}">
+  <ds:schemaRefs>
+    <ds:schemaRef ds:uri="http://schemas.openxmlformats.org/officeDocument/2006/bibliography"/>
+  </ds:schemaRefs>
+</ds:datastoreItem>
 </file>
</xml_diff>